<commit_message>
Updated Instructions to Explain Custom Crafting with Multiple Magic Effects
</commit_message>
<xml_diff>
--- a/ItemCrafting/Blacksmithing/Blacksmith Custom Crafting.docx
+++ b/ItemCrafting/Blacksmithing/Blacksmith Custom Crafting.docx
@@ -71,14 +71,7 @@
           <w:sz w:val="24"/>
           <w:szCs w:val="24"/>
         </w:rPr>
-        <w:t xml:space="preserve">This template can be used when </w:t>
-      </w:r>
-      <w:r>
-        <w:rPr>
-          <w:sz w:val="24"/>
-          <w:szCs w:val="24"/>
-        </w:rPr>
-        <w:t xml:space="preserve">crafting custom metal weapons, armor or other equipment. </w:t>
+        <w:t xml:space="preserve">This template can be used when crafting custom metal weapons, armor or other equipment. </w:t>
       </w:r>
       <w:r>
         <w:rPr>
@@ -250,14 +243,7 @@
           <w:sz w:val="24"/>
           <w:szCs w:val="24"/>
         </w:rPr>
-        <w:t xml:space="preserve">(Total </w:t>
-      </w:r>
-      <w:r>
-        <w:rPr>
-          <w:sz w:val="24"/>
-          <w:szCs w:val="24"/>
-        </w:rPr>
-        <w:t xml:space="preserve">Determined by </w:t>
+        <w:t xml:space="preserve">(Total Determined by </w:t>
       </w:r>
       <w:r>
         <w:rPr>
@@ -266,7 +252,18 @@
           <w:sz w:val="24"/>
           <w:szCs w:val="24"/>
         </w:rPr>
-        <w:t xml:space="preserve">Additional Magic Effect Costs </w:t>
+        <w:t>Additional Ma</w:t>
+      </w:r>
+      <w:bookmarkStart w:id="3" w:name="_GoBack"/>
+      <w:bookmarkEnd w:id="3"/>
+      <w:r>
+        <w:rPr>
+          <w:b/>
+          <w:bCs/>
+          <w:sz w:val="24"/>
+          <w:szCs w:val="24"/>
+        </w:rPr>
+        <w:t xml:space="preserve">gic Effect Costs </w:t>
       </w:r>
       <w:r>
         <w:rPr>
@@ -1069,8 +1066,6 @@
               </w:rPr>
               <w:t>)</w:t>
             </w:r>
-            <w:bookmarkStart w:id="3" w:name="_GoBack"/>
-            <w:bookmarkEnd w:id="3"/>
           </w:p>
         </w:tc>
         <w:tc>
@@ -1218,10 +1213,7 @@
           </w:tcPr>
           <w:p>
             <w:r>
-              <w:t>Effect</w:t>
-            </w:r>
-            <w:r>
-              <w:t xml:space="preserve"> </w:t>
+              <w:t xml:space="preserve">Effect </w:t>
             </w:r>
             <w:r>
               <w:t>Cost/2</w:t>
@@ -1272,10 +1264,7 @@
           </w:tcPr>
           <w:p>
             <w:r>
-              <w:t>Effect</w:t>
-            </w:r>
-            <w:r>
-              <w:t xml:space="preserve"> </w:t>
+              <w:t xml:space="preserve">Effect </w:t>
             </w:r>
             <w:r>
               <w:t>Cost/2:</w:t>
@@ -1288,10 +1277,7 @@
           </w:tcPr>
           <w:p>
             <w:r>
-              <w:t>Effect</w:t>
-            </w:r>
-            <w:r>
-              <w:t xml:space="preserve"> </w:t>
+              <w:t xml:space="preserve">Effect </w:t>
             </w:r>
             <w:r>
               <w:t>Cost/2:</w:t>
@@ -1339,10 +1325,7 @@
           </w:tcPr>
           <w:p>
             <w:r>
-              <w:t>Effect</w:t>
-            </w:r>
-            <w:r>
-              <w:t xml:space="preserve"> </w:t>
+              <w:t xml:space="preserve">Effect </w:t>
             </w:r>
             <w:r>
               <w:t>Cost/2:</w:t>
@@ -1355,10 +1338,7 @@
           </w:tcPr>
           <w:p>
             <w:r>
-              <w:t>Effect</w:t>
-            </w:r>
-            <w:r>
-              <w:t xml:space="preserve"> </w:t>
+              <w:t xml:space="preserve">Effect </w:t>
             </w:r>
             <w:r>
               <w:t>Cost/2:</w:t>
@@ -1406,10 +1386,7 @@
           </w:tcPr>
           <w:p>
             <w:r>
-              <w:t>Effect</w:t>
-            </w:r>
-            <w:r>
-              <w:t xml:space="preserve"> </w:t>
+              <w:t xml:space="preserve">Effect </w:t>
             </w:r>
             <w:r>
               <w:t>Cost/2:</w:t>
@@ -1422,10 +1399,7 @@
           </w:tcPr>
           <w:p>
             <w:r>
-              <w:t>Effect</w:t>
-            </w:r>
-            <w:r>
-              <w:t xml:space="preserve"> </w:t>
+              <w:t xml:space="preserve">Effect </w:t>
             </w:r>
             <w:r>
               <w:t>Cost/2:</w:t>
@@ -1473,10 +1447,7 @@
           </w:tcPr>
           <w:p>
             <w:r>
-              <w:t>Effect</w:t>
-            </w:r>
-            <w:r>
-              <w:t xml:space="preserve"> </w:t>
+              <w:t xml:space="preserve">Effect </w:t>
             </w:r>
             <w:r>
               <w:t>Cost/2:</w:t>
@@ -1489,10 +1460,7 @@
           </w:tcPr>
           <w:p>
             <w:r>
-              <w:t>Effect</w:t>
-            </w:r>
-            <w:r>
-              <w:t xml:space="preserve"> </w:t>
+              <w:t xml:space="preserve">Effect </w:t>
             </w:r>
             <w:r>
               <w:t>Cost/2:</w:t>
@@ -1629,7 +1597,7 @@
           </w:tcPr>
           <w:p>
             <w:pPr>
-              <w:jc w:val="center"/>
+              <w:jc w:val="right"/>
               <w:rPr>
                 <w:b/>
                 <w:bCs/>

</xml_diff>